<commit_message>
se ajusta el formato iee
</commit_message>
<xml_diff>
--- a/FORMATO IEE/formato iee.docx
+++ b/FORMATO IEE/formato iee.docx
@@ -395,6 +395,11 @@
       </w:r>
     </w:p>
     <w:p>
+      <w:pPr>
+        <w:rPr>
+          <w:lang w:val="es-CO"/>
+        </w:rPr>
+      </w:pPr>
       <w:r>
         <w:rPr>
           <w:lang w:val="es-MX"/>
@@ -1624,6 +1629,14 @@
         </w:rPr>
         <w:t>• Lector de CD­ROM o tarjeta de red.</w:t>
       </w:r>
+    </w:p>
+    <w:p>
+      <w:pPr>
+        <w:jc w:val="start"/>
+        <w:rPr>
+          <w:lang w:val="es-MX"/>
+        </w:rPr>
+      </w:pPr>
     </w:p>
     <w:p>
       <w:pPr>
@@ -4069,38 +4082,729 @@
     </w:p>
     <w:p>
       <w:pPr>
-        <w:jc w:val="start"/>
-      </w:pPr>
-    </w:p>
-    <w:p>
-      <w:pPr>
-        <w:jc w:val="start"/>
-      </w:pPr>
-    </w:p>
-    <w:p>
-      <w:pPr>
-        <w:jc w:val="start"/>
-      </w:pPr>
-    </w:p>
-    <w:p>
-      <w:pPr>
-        <w:jc w:val="start"/>
-      </w:pPr>
-    </w:p>
-    <w:p>
-      <w:pPr>
-        <w:jc w:val="start"/>
-      </w:pPr>
-    </w:p>
-    <w:p>
-      <w:pPr>
-        <w:jc w:val="start"/>
-      </w:pPr>
-    </w:p>
-    <w:p>
-      <w:pPr>
-        <w:jc w:val="start"/>
-      </w:pPr>
+        <w:pStyle w:val="Heading2"/>
+      </w:pPr>
+      <w:r>
+        <w:t>Instalacion angular</w:t>
+      </w:r>
+    </w:p>
+    <w:p>
+      <w:pPr>
+        <w:pStyle w:val="ListParagraph"/>
+        <w:numPr>
+          <w:ilvl w:val="1"/>
+          <w:numId w:val="27"/>
+        </w:numPr>
+        <w:jc w:val="start"/>
+        <w:rPr>
+          <w:lang w:val="es-CO"/>
+        </w:rPr>
+      </w:pPr>
+      <w:r>
+        <w:rPr>
+          <w:lang w:val="es-CO"/>
+        </w:rPr>
+        <w:t>Descargar</w:t>
+      </w:r>
+      <w:r>
+        <w:rPr>
+          <w:lang w:val="es-CO"/>
+        </w:rPr>
+        <w:t xml:space="preserve"> </w:t>
+      </w:r>
+      <w:proofErr w:type="spellStart"/>
+      <w:r>
+        <w:rPr>
+          <w:lang w:val="es-CO"/>
+        </w:rPr>
+        <w:t>node</w:t>
+      </w:r>
+      <w:proofErr w:type="spellEnd"/>
+      <w:r>
+        <w:rPr>
+          <w:lang w:val="es-CO"/>
+        </w:rPr>
+        <w:t xml:space="preserve"> </w:t>
+      </w:r>
+      <w:proofErr w:type="spellStart"/>
+      <w:r>
+        <w:rPr>
+          <w:lang w:val="es-CO"/>
+        </w:rPr>
+        <w:t>js</w:t>
+      </w:r>
+      <w:proofErr w:type="spellEnd"/>
+      <w:r>
+        <w:rPr>
+          <w:lang w:val="es-CO"/>
+        </w:rPr>
+        <w:t xml:space="preserve">: </w:t>
+      </w:r>
+      <w:hyperlink r:id="rId33" w:history="1">
+        <w:r>
+          <w:rPr>
+            <w:rStyle w:val="Hyperlink"/>
+            <w:lang w:val="es-CO"/>
+          </w:rPr>
+          <w:t>https://nodejs.org/en/download/</w:t>
+        </w:r>
+      </w:hyperlink>
+    </w:p>
+    <w:p>
+      <w:pPr>
+        <w:pStyle w:val="ListParagraph"/>
+        <w:numPr>
+          <w:ilvl w:val="1"/>
+          <w:numId w:val="27"/>
+        </w:numPr>
+        <w:jc w:val="start"/>
+        <w:rPr>
+          <w:lang w:val="es-CO"/>
+        </w:rPr>
+      </w:pPr>
+      <w:r>
+        <w:rPr>
+          <w:lang w:val="es-CO"/>
+        </w:rPr>
+        <w:t>Seleccionamos continuar en el instalador</w:t>
+      </w:r>
+    </w:p>
+    <w:p>
+      <w:pPr>
+        <w:pStyle w:val="ListParagraph"/>
+        <w:ind w:start="72pt"/>
+        <w:jc w:val="start"/>
+        <w:rPr>
+          <w:lang w:val="es-CO"/>
+        </w:rPr>
+      </w:pPr>
+    </w:p>
+    <w:p>
+      <w:pPr>
+        <w:jc w:val="start"/>
+        <w:rPr>
+          <w:lang w:val="es-CO"/>
+        </w:rPr>
+      </w:pPr>
+    </w:p>
+    <w:p>
+      <w:pPr>
+        <w:jc w:val="start"/>
+        <w:rPr>
+          <w:lang w:val="es-CO"/>
+        </w:rPr>
+      </w:pPr>
+    </w:p>
+    <w:p>
+      <w:pPr>
+        <w:jc w:val="start"/>
+        <w:rPr>
+          <w:lang w:val="es-CO"/>
+        </w:rPr>
+      </w:pPr>
+      <w:r>
+        <w:rPr>
+          <w:lang w:val="es-CO"/>
+        </w:rPr>
+        <w:drawing>
+          <wp:inline distT="0" distB="0" distL="0" distR="0" wp14:anchorId="01873D44" wp14:editId="01C73E6C">
+            <wp:extent cx="3195955" cy="2491740"/>
+            <wp:effectExtent l="0" t="0" r="4445" b="3810"/>
+            <wp:docPr id="24" name="Picture 24" descr="Graphical user interface, text, application&#10;&#10;Description automatically generated"/>
+            <wp:cNvGraphicFramePr>
+              <a:graphicFrameLocks xmlns:a="http://purl.oclc.org/ooxml/drawingml/main" noChangeAspect="1"/>
+            </wp:cNvGraphicFramePr>
+            <a:graphic xmlns:a="http://purl.oclc.org/ooxml/drawingml/main">
+              <a:graphicData uri="http://purl.oclc.org/ooxml/drawingml/picture">
+                <pic:pic xmlns:pic="http://purl.oclc.org/ooxml/drawingml/picture">
+                  <pic:nvPicPr>
+                    <pic:cNvPr id="24" name="Picture 24" descr="Graphical user interface, text, application&#10;&#10;Description automatically generated"/>
+                    <pic:cNvPicPr/>
+                  </pic:nvPicPr>
+                  <pic:blipFill>
+                    <a:blip r:embed="rId34"/>
+                    <a:stretch>
+                      <a:fillRect/>
+                    </a:stretch>
+                  </pic:blipFill>
+                  <pic:spPr>
+                    <a:xfrm>
+                      <a:off x="0" y="0"/>
+                      <a:ext cx="3195955" cy="2491740"/>
+                    </a:xfrm>
+                    <a:prstGeom prst="rect">
+                      <a:avLst/>
+                    </a:prstGeom>
+                  </pic:spPr>
+                </pic:pic>
+              </a:graphicData>
+            </a:graphic>
+          </wp:inline>
+        </w:drawing>
+      </w:r>
+    </w:p>
+    <w:p>
+      <w:pPr>
+        <w:jc w:val="start"/>
+        <w:rPr>
+          <w:lang w:val="es-CO"/>
+        </w:rPr>
+      </w:pPr>
+      <w:r>
+        <w:rPr>
+          <w:lang w:val="es-CO"/>
+        </w:rPr>
+        <w:t>Fig. #</w:t>
+      </w:r>
+    </w:p>
+    <w:p>
+      <w:pPr>
+        <w:jc w:val="start"/>
+        <w:rPr>
+          <w:lang w:val="es-CO"/>
+        </w:rPr>
+      </w:pPr>
+    </w:p>
+    <w:p>
+      <w:pPr>
+        <w:pStyle w:val="ListParagraph"/>
+        <w:numPr>
+          <w:ilvl w:val="1"/>
+          <w:numId w:val="27"/>
+        </w:numPr>
+        <w:jc w:val="start"/>
+        <w:rPr>
+          <w:lang w:val="es-CO"/>
+        </w:rPr>
+      </w:pPr>
+      <w:r>
+        <w:rPr>
+          <w:lang w:val="es-CO"/>
+        </w:rPr>
+        <w:t>Siguiente</w:t>
+      </w:r>
+    </w:p>
+    <w:p>
+      <w:pPr>
+        <w:jc w:val="start"/>
+        <w:rPr>
+          <w:lang w:val="es-CO"/>
+        </w:rPr>
+      </w:pPr>
+      <w:r>
+        <w:rPr>
+          <w:lang w:val="es-CO"/>
+        </w:rPr>
+        <w:drawing>
+          <wp:inline distT="0" distB="0" distL="0" distR="0" wp14:anchorId="2EE08F04" wp14:editId="4B3EFA66">
+            <wp:extent cx="3195955" cy="2465070"/>
+            <wp:effectExtent l="0" t="0" r="4445" b="0"/>
+            <wp:docPr id="28" name="Picture 28"/>
+            <wp:cNvGraphicFramePr>
+              <a:graphicFrameLocks xmlns:a="http://purl.oclc.org/ooxml/drawingml/main" noChangeAspect="1"/>
+            </wp:cNvGraphicFramePr>
+            <a:graphic xmlns:a="http://purl.oclc.org/ooxml/drawingml/main">
+              <a:graphicData uri="http://purl.oclc.org/ooxml/drawingml/picture">
+                <pic:pic xmlns:pic="http://purl.oclc.org/ooxml/drawingml/picture">
+                  <pic:nvPicPr>
+                    <pic:cNvPr id="1" name=""/>
+                    <pic:cNvPicPr/>
+                  </pic:nvPicPr>
+                  <pic:blipFill>
+                    <a:blip r:embed="rId35"/>
+                    <a:stretch>
+                      <a:fillRect/>
+                    </a:stretch>
+                  </pic:blipFill>
+                  <pic:spPr>
+                    <a:xfrm>
+                      <a:off x="0" y="0"/>
+                      <a:ext cx="3195955" cy="2465070"/>
+                    </a:xfrm>
+                    <a:prstGeom prst="rect">
+                      <a:avLst/>
+                    </a:prstGeom>
+                  </pic:spPr>
+                </pic:pic>
+              </a:graphicData>
+            </a:graphic>
+          </wp:inline>
+        </w:drawing>
+      </w:r>
+    </w:p>
+    <w:p>
+      <w:pPr>
+        <w:jc w:val="start"/>
+        <w:rPr>
+          <w:lang w:val="es-CO"/>
+        </w:rPr>
+      </w:pPr>
+    </w:p>
+    <w:p>
+      <w:pPr>
+        <w:pStyle w:val="ListParagraph"/>
+        <w:numPr>
+          <w:ilvl w:val="1"/>
+          <w:numId w:val="27"/>
+        </w:numPr>
+        <w:jc w:val="start"/>
+        <w:rPr>
+          <w:lang w:val="es-CO"/>
+        </w:rPr>
+      </w:pPr>
+      <w:r>
+        <w:rPr>
+          <w:lang w:val="es-CO"/>
+        </w:rPr>
+        <w:t>No marcamos ninguna casilla siguiente</w:t>
+      </w:r>
+    </w:p>
+    <w:p>
+      <w:pPr>
+        <w:jc w:val="start"/>
+        <w:rPr>
+          <w:lang w:val="es-CO"/>
+        </w:rPr>
+      </w:pPr>
+      <w:r>
+        <w:rPr>
+          <w:lang w:val="es-CO"/>
+        </w:rPr>
+        <w:drawing>
+          <wp:inline distT="0" distB="0" distL="0" distR="0" wp14:anchorId="74094BEC" wp14:editId="7FBC2A15">
+            <wp:extent cx="3082681" cy="2419350"/>
+            <wp:effectExtent l="0" t="0" r="3810" b="0"/>
+            <wp:docPr id="29" name="Picture 29" descr="Graphical user interface, text, application, email&#10;&#10;Description automatically generated"/>
+            <wp:cNvGraphicFramePr>
+              <a:graphicFrameLocks xmlns:a="http://purl.oclc.org/ooxml/drawingml/main" noChangeAspect="1"/>
+            </wp:cNvGraphicFramePr>
+            <a:graphic xmlns:a="http://purl.oclc.org/ooxml/drawingml/main">
+              <a:graphicData uri="http://purl.oclc.org/ooxml/drawingml/picture">
+                <pic:pic xmlns:pic="http://purl.oclc.org/ooxml/drawingml/picture">
+                  <pic:nvPicPr>
+                    <pic:cNvPr id="29" name="Picture 29" descr="Graphical user interface, text, application, email&#10;&#10;Description automatically generated"/>
+                    <pic:cNvPicPr/>
+                  </pic:nvPicPr>
+                  <pic:blipFill>
+                    <a:blip r:embed="rId36"/>
+                    <a:stretch>
+                      <a:fillRect/>
+                    </a:stretch>
+                  </pic:blipFill>
+                  <pic:spPr>
+                    <a:xfrm>
+                      <a:off x="0" y="0"/>
+                      <a:ext cx="3097606" cy="2431063"/>
+                    </a:xfrm>
+                    <a:prstGeom prst="rect">
+                      <a:avLst/>
+                    </a:prstGeom>
+                  </pic:spPr>
+                </pic:pic>
+              </a:graphicData>
+            </a:graphic>
+          </wp:inline>
+        </w:drawing>
+      </w:r>
+    </w:p>
+    <w:p>
+      <w:pPr>
+        <w:jc w:val="start"/>
+        <w:rPr>
+          <w:lang w:val="es-CO"/>
+        </w:rPr>
+      </w:pPr>
+    </w:p>
+    <w:p>
+      <w:pPr>
+        <w:pStyle w:val="ListParagraph"/>
+        <w:numPr>
+          <w:ilvl w:val="1"/>
+          <w:numId w:val="27"/>
+        </w:numPr>
+        <w:jc w:val="start"/>
+        <w:rPr>
+          <w:lang w:val="es-CO"/>
+        </w:rPr>
+      </w:pPr>
+      <w:r>
+        <w:rPr>
+          <w:lang w:val="es-CO"/>
+        </w:rPr>
+        <w:t>Y damos seleccionamos finalizar</w:t>
+      </w:r>
+    </w:p>
+    <w:p>
+      <w:pPr>
+        <w:jc w:val="start"/>
+        <w:rPr>
+          <w:lang w:val="es-CO"/>
+        </w:rPr>
+      </w:pPr>
+      <w:r>
+        <w:rPr>
+          <w:lang w:val="es-CO"/>
+        </w:rPr>
+        <w:drawing>
+          <wp:inline distT="0" distB="0" distL="0" distR="0" wp14:anchorId="1CCB805C" wp14:editId="252C0245">
+            <wp:extent cx="3195955" cy="2505710"/>
+            <wp:effectExtent l="0" t="0" r="4445" b="8890"/>
+            <wp:docPr id="30" name="Picture 30" descr="Text&#10;&#10;Description automatically generated"/>
+            <wp:cNvGraphicFramePr>
+              <a:graphicFrameLocks xmlns:a="http://purl.oclc.org/ooxml/drawingml/main" noChangeAspect="1"/>
+            </wp:cNvGraphicFramePr>
+            <a:graphic xmlns:a="http://purl.oclc.org/ooxml/drawingml/main">
+              <a:graphicData uri="http://purl.oclc.org/ooxml/drawingml/picture">
+                <pic:pic xmlns:pic="http://purl.oclc.org/ooxml/drawingml/picture">
+                  <pic:nvPicPr>
+                    <pic:cNvPr id="30" name="Picture 30" descr="Text&#10;&#10;Description automatically generated"/>
+                    <pic:cNvPicPr/>
+                  </pic:nvPicPr>
+                  <pic:blipFill>
+                    <a:blip r:embed="rId37"/>
+                    <a:stretch>
+                      <a:fillRect/>
+                    </a:stretch>
+                  </pic:blipFill>
+                  <pic:spPr>
+                    <a:xfrm>
+                      <a:off x="0" y="0"/>
+                      <a:ext cx="3195955" cy="2505710"/>
+                    </a:xfrm>
+                    <a:prstGeom prst="rect">
+                      <a:avLst/>
+                    </a:prstGeom>
+                  </pic:spPr>
+                </pic:pic>
+              </a:graphicData>
+            </a:graphic>
+          </wp:inline>
+        </w:drawing>
+      </w:r>
+    </w:p>
+    <w:p>
+      <w:pPr>
+        <w:jc w:val="start"/>
+        <w:rPr>
+          <w:lang w:val="es-CO"/>
+        </w:rPr>
+      </w:pPr>
+    </w:p>
+    <w:p>
+      <w:pPr>
+        <w:pStyle w:val="ListParagraph"/>
+        <w:numPr>
+          <w:ilvl w:val="1"/>
+          <w:numId w:val="27"/>
+        </w:numPr>
+        <w:jc w:val="start"/>
+        <w:rPr>
+          <w:lang w:val="es-CO"/>
+        </w:rPr>
+      </w:pPr>
+      <w:r>
+        <w:rPr>
+          <w:lang w:val="es-CO"/>
+        </w:rPr>
+        <w:t>Abrimos la consola de comandos y ponemos el siguiente comando</w:t>
+      </w:r>
+    </w:p>
+    <w:p>
+      <w:pPr>
+        <w:jc w:val="start"/>
+        <w:rPr>
+          <w:lang w:val="es-CO"/>
+        </w:rPr>
+      </w:pPr>
+      <w:proofErr w:type="spellStart"/>
+      <w:r>
+        <w:rPr>
+          <w:lang w:val="es-CO"/>
+        </w:rPr>
+        <w:t>npm</w:t>
+      </w:r>
+      <w:proofErr w:type="spellEnd"/>
+      <w:r>
+        <w:rPr>
+          <w:lang w:val="es-CO"/>
+        </w:rPr>
+        <w:t xml:space="preserve"> </w:t>
+      </w:r>
+      <w:proofErr w:type="spellStart"/>
+      <w:r>
+        <w:rPr>
+          <w:lang w:val="es-CO"/>
+        </w:rPr>
+        <w:t>install</w:t>
+      </w:r>
+      <w:proofErr w:type="spellEnd"/>
+      <w:r>
+        <w:rPr>
+          <w:lang w:val="es-CO"/>
+        </w:rPr>
+        <w:t xml:space="preserve"> -g @angular/cli</w:t>
+      </w:r>
+    </w:p>
+    <w:p>
+      <w:pPr>
+        <w:jc w:val="start"/>
+        <w:rPr>
+          <w:lang w:val="es-CO"/>
+        </w:rPr>
+      </w:pPr>
+      <w:r>
+        <w:rPr>
+          <w:lang w:val="es-CO"/>
+        </w:rPr>
+        <w:t>Acá empezaría el proceso de instalación de angular en nuestro pc</w:t>
+      </w:r>
+    </w:p>
+    <w:p>
+      <w:pPr>
+        <w:jc w:val="start"/>
+        <w:rPr>
+          <w:lang w:val="es-CO"/>
+        </w:rPr>
+      </w:pPr>
+      <w:r>
+        <w:rPr>
+          <w:lang w:val="es-CO"/>
+        </w:rPr>
+        <w:drawing>
+          <wp:inline distT="0" distB="0" distL="0" distR="0" wp14:anchorId="7CF7916C" wp14:editId="39E47CD6">
+            <wp:extent cx="3195955" cy="1649095"/>
+            <wp:effectExtent l="0" t="0" r="4445" b="8255"/>
+            <wp:docPr id="31" name="Picture 31" descr="Text&#10;&#10;Description automatically generated"/>
+            <wp:cNvGraphicFramePr>
+              <a:graphicFrameLocks xmlns:a="http://purl.oclc.org/ooxml/drawingml/main" noChangeAspect="1"/>
+            </wp:cNvGraphicFramePr>
+            <a:graphic xmlns:a="http://purl.oclc.org/ooxml/drawingml/main">
+              <a:graphicData uri="http://purl.oclc.org/ooxml/drawingml/picture">
+                <pic:pic xmlns:pic="http://purl.oclc.org/ooxml/drawingml/picture">
+                  <pic:nvPicPr>
+                    <pic:cNvPr id="31" name="Picture 31" descr="Text&#10;&#10;Description automatically generated"/>
+                    <pic:cNvPicPr/>
+                  </pic:nvPicPr>
+                  <pic:blipFill>
+                    <a:blip r:embed="rId38"/>
+                    <a:stretch>
+                      <a:fillRect/>
+                    </a:stretch>
+                  </pic:blipFill>
+                  <pic:spPr>
+                    <a:xfrm>
+                      <a:off x="0" y="0"/>
+                      <a:ext cx="3195955" cy="1649095"/>
+                    </a:xfrm>
+                    <a:prstGeom prst="rect">
+                      <a:avLst/>
+                    </a:prstGeom>
+                  </pic:spPr>
+                </pic:pic>
+              </a:graphicData>
+            </a:graphic>
+          </wp:inline>
+        </w:drawing>
+      </w:r>
+    </w:p>
+    <w:p>
+      <w:pPr>
+        <w:jc w:val="start"/>
+        <w:rPr>
+          <w:lang w:val="es-CO"/>
+        </w:rPr>
+      </w:pPr>
+      <w:r>
+        <w:rPr>
+          <w:lang w:val="es-CO"/>
+        </w:rPr>
+        <w:t>Fig.#</w:t>
+      </w:r>
+    </w:p>
+    <w:p>
+      <w:pPr>
+        <w:pStyle w:val="ListParagraph"/>
+        <w:numPr>
+          <w:ilvl w:val="1"/>
+          <w:numId w:val="27"/>
+        </w:numPr>
+        <w:jc w:val="start"/>
+        <w:rPr>
+          <w:lang w:val="es-CO"/>
+        </w:rPr>
+      </w:pPr>
+      <w:r>
+        <w:rPr>
+          <w:lang w:val="es-CO"/>
+        </w:rPr>
+        <w:t xml:space="preserve">Ahora crearemos nuestro primer proyecto en angular con el siguiente comando </w:t>
+      </w:r>
+    </w:p>
+    <w:p>
+      <w:pPr>
+        <w:pStyle w:val="ListParagraph"/>
+        <w:ind w:start="72pt"/>
+        <w:jc w:val="start"/>
+        <w:rPr>
+          <w:lang w:val="es-CO"/>
+        </w:rPr>
+      </w:pPr>
+    </w:p>
+    <w:p>
+      <w:pPr>
+        <w:jc w:val="start"/>
+        <w:rPr>
+          <w:lang w:val="es-CO"/>
+        </w:rPr>
+      </w:pPr>
+      <w:r>
+        <w:rPr>
+          <w:rStyle w:val="pln"/>
+          <w:rFonts w:ascii="Courier New" w:hAnsi="Courier New" w:cs="Courier New"/>
+          <w:color w:val="17FF0B"/>
+          <w:sz w:val="22"/>
+          <w:szCs w:val="22"/>
+          <w:shd w:val="clear" w:color="auto" w:fill="444444"/>
+        </w:rPr>
+        <w:t xml:space="preserve">ng </w:t>
+      </w:r>
+      <w:r>
+        <w:rPr>
+          <w:rStyle w:val="kwd"/>
+          <w:rFonts w:ascii="Courier New" w:hAnsi="Courier New" w:cs="Courier New"/>
+          <w:color w:val="17FF0B"/>
+          <w:sz w:val="22"/>
+          <w:szCs w:val="22"/>
+          <w:shd w:val="clear" w:color="auto" w:fill="444444"/>
+        </w:rPr>
+        <w:t>new</w:t>
+      </w:r>
+      <w:r>
+        <w:rPr>
+          <w:rStyle w:val="pln"/>
+          <w:rFonts w:ascii="Courier New" w:hAnsi="Courier New" w:cs="Courier New"/>
+          <w:color w:val="17FF0B"/>
+          <w:sz w:val="22"/>
+          <w:szCs w:val="22"/>
+          <w:shd w:val="clear" w:color="auto" w:fill="444444"/>
+        </w:rPr>
+        <w:t xml:space="preserve"> </w:t>
+      </w:r>
+      <w:proofErr w:type="spellStart"/>
+      <w:r>
+        <w:rPr>
+          <w:rStyle w:val="kwd"/>
+          <w:rFonts w:ascii="Courier New" w:hAnsi="Courier New" w:cs="Courier New"/>
+          <w:color w:val="17FF0B"/>
+          <w:sz w:val="22"/>
+          <w:szCs w:val="22"/>
+          <w:shd w:val="clear" w:color="auto" w:fill="444444"/>
+        </w:rPr>
+        <w:t>my</w:t>
+      </w:r>
+      <w:proofErr w:type="spellEnd"/>
+      <w:r>
+        <w:rPr>
+          <w:rStyle w:val="pun"/>
+          <w:rFonts w:ascii="Courier New" w:hAnsi="Courier New" w:cs="Courier New"/>
+          <w:color w:val="17FF0B"/>
+          <w:sz w:val="22"/>
+          <w:szCs w:val="22"/>
+          <w:shd w:val="clear" w:color="auto" w:fill="444444"/>
+        </w:rPr>
+        <w:t>-</w:t>
+      </w:r>
+      <w:proofErr w:type="gramStart"/>
+      <w:r>
+        <w:rPr>
+          <w:rStyle w:val="pln"/>
+          <w:rFonts w:ascii="Courier New" w:hAnsi="Courier New" w:cs="Courier New"/>
+          <w:color w:val="17FF0B"/>
+          <w:sz w:val="22"/>
+          <w:szCs w:val="22"/>
+          <w:shd w:val="clear" w:color="auto" w:fill="444444"/>
+        </w:rPr>
+        <w:t>first</w:t>
+      </w:r>
+      <w:r>
+        <w:rPr>
+          <w:rStyle w:val="pun"/>
+          <w:rFonts w:ascii="Courier New" w:hAnsi="Courier New" w:cs="Courier New"/>
+          <w:color w:val="17FF0B"/>
+          <w:sz w:val="22"/>
+          <w:szCs w:val="22"/>
+          <w:shd w:val="clear" w:color="auto" w:fill="444444"/>
+        </w:rPr>
+        <w:t>-</w:t>
+      </w:r>
+      <w:r>
+        <w:rPr>
+          <w:rStyle w:val="pln"/>
+          <w:rFonts w:ascii="Courier New" w:hAnsi="Courier New" w:cs="Courier New"/>
+          <w:color w:val="17FF0B"/>
+          <w:sz w:val="22"/>
+          <w:szCs w:val="22"/>
+          <w:shd w:val="clear" w:color="auto" w:fill="444444"/>
+        </w:rPr>
+        <w:t>project</w:t>
+      </w:r>
+      <w:proofErr w:type="gramEnd"/>
+    </w:p>
+    <w:p>
+      <w:pPr>
+        <w:jc w:val="start"/>
+        <w:rPr>
+          <w:lang w:val="es-CO"/>
+        </w:rPr>
+      </w:pPr>
+    </w:p>
+    <w:p>
+      <w:pPr>
+        <w:jc w:val="start"/>
+        <w:rPr>
+          <w:lang w:val="es-CO"/>
+        </w:rPr>
+      </w:pPr>
+      <w:r>
+        <w:rPr>
+          <w:lang w:val="es-CO"/>
+        </w:rPr>
+        <w:drawing>
+          <wp:inline distT="0" distB="0" distL="0" distR="0" wp14:anchorId="0E3BDEB6" wp14:editId="261F9D18">
+            <wp:extent cx="3195955" cy="1672590"/>
+            <wp:effectExtent l="0" t="0" r="4445" b="3810"/>
+            <wp:docPr id="36" name="Picture 36" descr="Text&#10;&#10;Description automatically generated"/>
+            <wp:cNvGraphicFramePr>
+              <a:graphicFrameLocks xmlns:a="http://purl.oclc.org/ooxml/drawingml/main" noChangeAspect="1"/>
+            </wp:cNvGraphicFramePr>
+            <a:graphic xmlns:a="http://purl.oclc.org/ooxml/drawingml/main">
+              <a:graphicData uri="http://purl.oclc.org/ooxml/drawingml/picture">
+                <pic:pic xmlns:pic="http://purl.oclc.org/ooxml/drawingml/picture">
+                  <pic:nvPicPr>
+                    <pic:cNvPr id="36" name="Picture 36" descr="Text&#10;&#10;Description automatically generated"/>
+                    <pic:cNvPicPr/>
+                  </pic:nvPicPr>
+                  <pic:blipFill>
+                    <a:blip r:embed="rId39"/>
+                    <a:stretch>
+                      <a:fillRect/>
+                    </a:stretch>
+                  </pic:blipFill>
+                  <pic:spPr>
+                    <a:xfrm>
+                      <a:off x="0" y="0"/>
+                      <a:ext cx="3195955" cy="1672590"/>
+                    </a:xfrm>
+                    <a:prstGeom prst="rect">
+                      <a:avLst/>
+                    </a:prstGeom>
+                  </pic:spPr>
+                </pic:pic>
+              </a:graphicData>
+            </a:graphic>
+          </wp:inline>
+        </w:drawing>
+      </w:r>
     </w:p>
     <w:p>
       <w:pPr>
@@ -4150,7 +4854,7 @@
                     <pic:cNvPicPr/>
                   </pic:nvPicPr>
                   <pic:blipFill>
-                    <a:blip r:embed="rId33" cstate="print">
+                    <a:blip r:embed="rId40" cstate="print">
                       <a:extLst>
                         <a:ext uri="{28A0092B-C50C-407E-A947-70E740481C1C}">
                           <a14:useLocalDpi xmlns:a14="http://schemas.microsoft.com/office/drawing/2010/main" val="0"/>
@@ -4195,8 +4899,39 @@
         <w:rPr>
           <w:lang w:val="es-MX"/>
         </w:rPr>
-        <w:t>UML CASOS DE USO</w:t>
-      </w:r>
+        <w:t>UML CASOS DE US</w:t>
+      </w:r>
+      <w:r>
+        <w:rPr>
+          <w:lang w:val="es-MX"/>
+        </w:rPr>
+        <w:t>o</w:t>
+      </w:r>
+    </w:p>
+    <w:p>
+      <w:pPr>
+        <w:pStyle w:val="Heading1"/>
+        <w:numPr>
+          <w:ilvl w:val="0"/>
+          <w:numId w:val="0"/>
+        </w:numPr>
+        <w:jc w:val="both"/>
+        <w:rPr>
+          <w:lang w:val="es-MX"/>
+        </w:rPr>
+      </w:pPr>
+    </w:p>
+    <w:p>
+      <w:pPr>
+        <w:pStyle w:val="Heading1"/>
+        <w:numPr>
+          <w:ilvl w:val="0"/>
+          <w:numId w:val="0"/>
+        </w:numPr>
+        <w:rPr>
+          <w:lang w:val="es-MX"/>
+        </w:rPr>
+      </w:pPr>
       <w:r>
         <w:rPr>
           <w:lang w:val="es-MX"/>
@@ -4219,7 +4954,7 @@
                     </pic:cNvPicPr>
                   </pic:nvPicPr>
                   <pic:blipFill>
-                    <a:blip r:embed="rId34">
+                    <a:blip r:embed="rId41">
                       <a:extLst>
                         <a:ext uri="{28A0092B-C50C-407E-A947-70E740481C1C}">
                           <a14:useLocalDpi xmlns:a14="http://schemas.microsoft.com/office/drawing/2010/main" val="0"/>
@@ -4273,6 +5008,7 @@
       </w:pPr>
       <w:r>
         <w:rPr>
+          <w:noProof/>
           <w:lang w:val="es-MX"/>
         </w:rPr>
         <w:drawing>
@@ -4291,7 +5027,7 @@
                     <pic:cNvPicPr/>
                   </pic:nvPicPr>
                   <pic:blipFill>
-                    <a:blip r:embed="rId35"/>
+                    <a:blip r:embed="rId42"/>
                     <a:stretch>
                       <a:fillRect/>
                     </a:stretch>
@@ -5972,7 +6708,7 @@
   <w:abstractNum w:abstractNumId="21" w15:restartNumberingAfterBreak="0">
     <w:nsid w:val="584A5244"/>
     <w:multiLevelType w:val="multilevel"/>
-    <w:tmpl w:val="942CF092"/>
+    <w:tmpl w:val="3BF20FCA"/>
     <w:lvl w:ilvl="0">
       <w:start w:val="1"/>
       <w:numFmt w:val="bullet"/>
@@ -5989,20 +6725,16 @@
         <w:sz w:val="20"/>
       </w:rPr>
     </w:lvl>
-    <w:lvl w:ilvl="1" w:tentative="1">
-      <w:start w:val="1"/>
-      <w:numFmt w:val="bullet"/>
-      <w:lvlText w:val=""/>
-      <w:lvlJc w:val="start"/>
-      <w:pPr>
-        <w:tabs>
-          <w:tab w:val="num" w:pos="72pt"/>
-        </w:tabs>
+    <w:lvl w:ilvl="1">
+      <w:start w:val="1"/>
+      <w:numFmt w:val="decimal"/>
+      <w:lvlText w:val="%2."/>
+      <w:lvlJc w:val="start"/>
+      <w:pPr>
         <w:ind w:start="72pt" w:hanging="18pt"/>
       </w:pPr>
       <w:rPr>
-        <w:rFonts w:ascii="Symbol" w:hAnsi="Symbol" w:hint="default"/>
-        <w:sz w:val="20"/>
+        <w:rFonts w:hint="default"/>
       </w:rPr>
     </w:lvl>
     <w:lvl w:ilvl="2" w:tentative="1">
@@ -7245,6 +7977,42 @@
       <w:contextualSpacing/>
     </w:pPr>
   </w:style>
+  <w:style w:type="character" w:styleId="Hyperlink">
+    <w:name w:val="Hyperlink"/>
+    <w:basedOn w:val="DefaultParagraphFont"/>
+    <w:rsid w:val="00691C96"/>
+    <w:rPr>
+      <w:color w:val="0563C1" w:themeColor="hyperlink"/>
+      <w:u w:val="single"/>
+    </w:rPr>
+  </w:style>
+  <w:style w:type="character" w:styleId="UnresolvedMention">
+    <w:name w:val="Unresolved Mention"/>
+    <w:basedOn w:val="DefaultParagraphFont"/>
+    <w:uiPriority w:val="99"/>
+    <w:semiHidden/>
+    <w:unhideWhenUsed/>
+    <w:rsid w:val="00691C96"/>
+    <w:rPr>
+      <w:color w:val="605E5C"/>
+      <w:shd w:val="clear" w:color="auto" w:fill="E1DFDD"/>
+    </w:rPr>
+  </w:style>
+  <w:style w:type="character" w:customStyle="1" w:styleId="pln">
+    <w:name w:val="pln"/>
+    <w:basedOn w:val="DefaultParagraphFont"/>
+    <w:rsid w:val="00A30C02"/>
+  </w:style>
+  <w:style w:type="character" w:customStyle="1" w:styleId="kwd">
+    <w:name w:val="kwd"/>
+    <w:basedOn w:val="DefaultParagraphFont"/>
+    <w:rsid w:val="00A30C02"/>
+  </w:style>
+  <w:style w:type="character" w:customStyle="1" w:styleId="pun">
+    <w:name w:val="pun"/>
+    <w:basedOn w:val="DefaultParagraphFont"/>
+    <w:rsid w:val="00A30C02"/>
+  </w:style>
 </w:styles>
 </file>
 

</xml_diff>